<commit_message>
registration page can now add users to the DB
</commit_message>
<xml_diff>
--- a/app/the_services_app_docs.docx
+++ b/app/the_services_app_docs.docx
@@ -343,6 +343,34 @@
           <w:sz w:val="28"/>
           <w:szCs w:val="28"/>
         </w:rPr>
+        <w:t xml:space="preserve">NoSQL DB keys </w:t>
+      </w:r>
+      <w:r>
+        <w:rPr>
+          <w:sz w:val="28"/>
+          <w:szCs w:val="28"/>
+        </w:rPr>
+        <w:tab/>
+        <w:t>-&gt; camelCase</w:t>
+      </w:r>
+    </w:p>
+    <w:p>
+      <w:pPr>
+        <w:pStyle w:val="ListParagraph"/>
+        <w:numPr>
+          <w:ilvl w:val="0"/>
+          <w:numId w:val="2"/>
+        </w:numPr>
+        <w:rPr>
+          <w:sz w:val="28"/>
+          <w:szCs w:val="28"/>
+        </w:rPr>
+      </w:pPr>
+      <w:r>
+        <w:rPr>
+          <w:sz w:val="28"/>
+          <w:szCs w:val="28"/>
+        </w:rPr>
         <w:t xml:space="preserve">Resource IDs </w:t>
       </w:r>
       <w:r>
@@ -718,6 +746,7 @@
           <w:sz w:val="32"/>
           <w:szCs w:val="32"/>
         </w:rPr>
+        <w:lastRenderedPageBreak/>
         <w:t>String resources should be separated by the resource file names in a comment above it.</w:t>
       </w:r>
     </w:p>
@@ -740,7 +769,6 @@
           <w:sz w:val="32"/>
           <w:szCs w:val="32"/>
         </w:rPr>
-        <w:lastRenderedPageBreak/>
         <w:t>Every Image NEEDS to have a CONTENT DESCRIPTION.</w:t>
       </w:r>
     </w:p>
@@ -1568,6 +1596,7 @@
     <w:lsdException w:name="HTML Sample" w:semiHidden="1" w:unhideWhenUsed="1"/>
     <w:lsdException w:name="HTML Typewriter" w:semiHidden="1" w:unhideWhenUsed="1"/>
     <w:lsdException w:name="HTML Variable" w:semiHidden="1" w:unhideWhenUsed="1"/>
+    <w:lsdException w:name="Normal Table" w:semiHidden="1" w:unhideWhenUsed="1"/>
     <w:lsdException w:name="annotation subject" w:semiHidden="1" w:unhideWhenUsed="1"/>
     <w:lsdException w:name="No List" w:semiHidden="1" w:unhideWhenUsed="1"/>
     <w:lsdException w:name="Outline List 1" w:semiHidden="1" w:unhideWhenUsed="1"/>
@@ -1614,8 +1643,10 @@
     <w:lsdException w:name="Table Subtle 2" w:semiHidden="1" w:unhideWhenUsed="1"/>
     <w:lsdException w:name="Table Web 1" w:semiHidden="1" w:unhideWhenUsed="1"/>
     <w:lsdException w:name="Table Web 2" w:semiHidden="1" w:unhideWhenUsed="1"/>
+    <w:lsdException w:name="Table Web 3" w:semiHidden="1" w:unhideWhenUsed="1"/>
     <w:lsdException w:name="Balloon Text" w:semiHidden="1" w:unhideWhenUsed="1"/>
     <w:lsdException w:name="Table Grid" w:uiPriority="39"/>
+    <w:lsdException w:name="Table Theme" w:semiHidden="1" w:unhideWhenUsed="1"/>
     <w:lsdException w:name="Placeholder Text" w:semiHidden="1"/>
     <w:lsdException w:name="No Spacing" w:uiPriority="1" w:qFormat="1"/>
     <w:lsdException w:name="Light Shading" w:uiPriority="60"/>

</xml_diff>

<commit_message>
JavaDocs generated for the first time.
</commit_message>
<xml_diff>
--- a/app/the_services_app_docs.docx
+++ b/app/the_services_app_docs.docx
@@ -861,7 +861,43 @@
           <w:sz w:val="32"/>
           <w:szCs w:val="32"/>
         </w:rPr>
-        <w:t>Every async API hit should have its own callback interface.</w:t>
+        <w:t xml:space="preserve">Every async API hit should have its own </w:t>
+      </w:r>
+      <w:proofErr w:type="spellStart"/>
+      <w:r>
+        <w:rPr>
+          <w:sz w:val="32"/>
+          <w:szCs w:val="32"/>
+        </w:rPr>
+        <w:t>callback</w:t>
+      </w:r>
+      <w:proofErr w:type="spellEnd"/>
+      <w:r>
+        <w:rPr>
+          <w:sz w:val="32"/>
+          <w:szCs w:val="32"/>
+        </w:rPr>
+        <w:t xml:space="preserve"> interface.</w:t>
+      </w:r>
+    </w:p>
+    <w:p>
+      <w:pPr>
+        <w:pStyle w:val="ListParagraph"/>
+        <w:numPr>
+          <w:ilvl w:val="0"/>
+          <w:numId w:val="4"/>
+        </w:numPr>
+        <w:rPr>
+          <w:sz w:val="32"/>
+          <w:szCs w:val="32"/>
+        </w:rPr>
+      </w:pPr>
+      <w:r>
+        <w:rPr>
+          <w:sz w:val="32"/>
+          <w:szCs w:val="32"/>
+        </w:rPr>
+        <w:t>If a function is used more than 2 times – create a utility &amp; document it.</w:t>
       </w:r>
     </w:p>
     <w:p>
@@ -1193,6 +1229,13 @@
           <w:szCs w:val="28"/>
         </w:rPr>
         <w:t>Sales guy – Sell shit, approach investors. [Not Available]</w:t>
+      </w:r>
+      <w:r>
+        <w:rPr>
+          <w:sz w:val="28"/>
+          <w:szCs w:val="28"/>
+        </w:rPr>
+        <w:t xml:space="preserve"> </w:t>
       </w:r>
     </w:p>
     <w:sectPr>
@@ -1313,7 +1356,7 @@
         <w:b w:val="0"/>
       </w:rPr>
     </w:lvl>
-    <w:lvl w:ilvl="1" w:tplc="40090019" w:tentative="1">
+    <w:lvl w:ilvl="1" w:tplc="40090019">
       <w:start w:val="1"/>
       <w:numFmt w:val="lowerLetter"/>
       <w:lvlText w:val="%2."/>
@@ -1565,6 +1608,95 @@
     </w:lvl>
   </w:abstractNum>
   <w:abstractNum w:abstractNumId="4" w15:restartNumberingAfterBreak="0">
+    <w:nsid w:val="35233CC2"/>
+    <w:multiLevelType w:val="hybridMultilevel"/>
+    <w:tmpl w:val="6B923DCC"/>
+    <w:lvl w:ilvl="0" w:tplc="4009000F">
+      <w:start w:val="1"/>
+      <w:numFmt w:val="decimal"/>
+      <w:lvlText w:val="%1."/>
+      <w:lvlJc w:val="left"/>
+      <w:pPr>
+        <w:ind w:left="720" w:hanging="360"/>
+      </w:pPr>
+      <w:rPr>
+        <w:rFonts w:hint="default"/>
+      </w:rPr>
+    </w:lvl>
+    <w:lvl w:ilvl="1" w:tplc="40090019" w:tentative="1">
+      <w:start w:val="1"/>
+      <w:numFmt w:val="lowerLetter"/>
+      <w:lvlText w:val="%2."/>
+      <w:lvlJc w:val="left"/>
+      <w:pPr>
+        <w:ind w:left="1440" w:hanging="360"/>
+      </w:pPr>
+    </w:lvl>
+    <w:lvl w:ilvl="2" w:tplc="4009001B" w:tentative="1">
+      <w:start w:val="1"/>
+      <w:numFmt w:val="lowerRoman"/>
+      <w:lvlText w:val="%3."/>
+      <w:lvlJc w:val="right"/>
+      <w:pPr>
+        <w:ind w:left="2160" w:hanging="180"/>
+      </w:pPr>
+    </w:lvl>
+    <w:lvl w:ilvl="3" w:tplc="4009000F" w:tentative="1">
+      <w:start w:val="1"/>
+      <w:numFmt w:val="decimal"/>
+      <w:lvlText w:val="%4."/>
+      <w:lvlJc w:val="left"/>
+      <w:pPr>
+        <w:ind w:left="2880" w:hanging="360"/>
+      </w:pPr>
+    </w:lvl>
+    <w:lvl w:ilvl="4" w:tplc="40090019" w:tentative="1">
+      <w:start w:val="1"/>
+      <w:numFmt w:val="lowerLetter"/>
+      <w:lvlText w:val="%5."/>
+      <w:lvlJc w:val="left"/>
+      <w:pPr>
+        <w:ind w:left="3600" w:hanging="360"/>
+      </w:pPr>
+    </w:lvl>
+    <w:lvl w:ilvl="5" w:tplc="4009001B" w:tentative="1">
+      <w:start w:val="1"/>
+      <w:numFmt w:val="lowerRoman"/>
+      <w:lvlText w:val="%6."/>
+      <w:lvlJc w:val="right"/>
+      <w:pPr>
+        <w:ind w:left="4320" w:hanging="180"/>
+      </w:pPr>
+    </w:lvl>
+    <w:lvl w:ilvl="6" w:tplc="4009000F" w:tentative="1">
+      <w:start w:val="1"/>
+      <w:numFmt w:val="decimal"/>
+      <w:lvlText w:val="%7."/>
+      <w:lvlJc w:val="left"/>
+      <w:pPr>
+        <w:ind w:left="5040" w:hanging="360"/>
+      </w:pPr>
+    </w:lvl>
+    <w:lvl w:ilvl="7" w:tplc="40090019" w:tentative="1">
+      <w:start w:val="1"/>
+      <w:numFmt w:val="lowerLetter"/>
+      <w:lvlText w:val="%8."/>
+      <w:lvlJc w:val="left"/>
+      <w:pPr>
+        <w:ind w:left="5760" w:hanging="360"/>
+      </w:pPr>
+    </w:lvl>
+    <w:lvl w:ilvl="8" w:tplc="4009001B" w:tentative="1">
+      <w:start w:val="1"/>
+      <w:numFmt w:val="lowerRoman"/>
+      <w:lvlText w:val="%9."/>
+      <w:lvlJc w:val="right"/>
+      <w:pPr>
+        <w:ind w:left="6480" w:hanging="180"/>
+      </w:pPr>
+    </w:lvl>
+  </w:abstractNum>
+  <w:abstractNum w:abstractNumId="5" w15:restartNumberingAfterBreak="0">
     <w:nsid w:val="39B17E63"/>
     <w:multiLevelType w:val="hybridMultilevel"/>
     <w:tmpl w:val="D9D8F058"/>
@@ -1653,7 +1785,7 @@
       </w:pPr>
     </w:lvl>
   </w:abstractNum>
-  <w:abstractNum w:abstractNumId="5" w15:restartNumberingAfterBreak="0">
+  <w:abstractNum w:abstractNumId="6" w15:restartNumberingAfterBreak="0">
     <w:nsid w:val="44AD76B8"/>
     <w:multiLevelType w:val="hybridMultilevel"/>
     <w:tmpl w:val="2C007EB2"/>
@@ -1742,7 +1874,7 @@
       </w:pPr>
     </w:lvl>
   </w:abstractNum>
-  <w:abstractNum w:abstractNumId="6" w15:restartNumberingAfterBreak="0">
+  <w:abstractNum w:abstractNumId="7" w15:restartNumberingAfterBreak="0">
     <w:nsid w:val="5FA74296"/>
     <w:multiLevelType w:val="hybridMultilevel"/>
     <w:tmpl w:val="6A3E6A0C"/>
@@ -1831,7 +1963,96 @@
       </w:pPr>
     </w:lvl>
   </w:abstractNum>
-  <w:abstractNum w:abstractNumId="7" w15:restartNumberingAfterBreak="0">
+  <w:abstractNum w:abstractNumId="8" w15:restartNumberingAfterBreak="0">
+    <w:nsid w:val="63A03870"/>
+    <w:multiLevelType w:val="hybridMultilevel"/>
+    <w:tmpl w:val="50F083BE"/>
+    <w:lvl w:ilvl="0" w:tplc="4009000F">
+      <w:start w:val="1"/>
+      <w:numFmt w:val="decimal"/>
+      <w:lvlText w:val="%1."/>
+      <w:lvlJc w:val="left"/>
+      <w:pPr>
+        <w:ind w:left="720" w:hanging="360"/>
+      </w:pPr>
+      <w:rPr>
+        <w:rFonts w:hint="default"/>
+      </w:rPr>
+    </w:lvl>
+    <w:lvl w:ilvl="1" w:tplc="40090019" w:tentative="1">
+      <w:start w:val="1"/>
+      <w:numFmt w:val="lowerLetter"/>
+      <w:lvlText w:val="%2."/>
+      <w:lvlJc w:val="left"/>
+      <w:pPr>
+        <w:ind w:left="1440" w:hanging="360"/>
+      </w:pPr>
+    </w:lvl>
+    <w:lvl w:ilvl="2" w:tplc="4009001B" w:tentative="1">
+      <w:start w:val="1"/>
+      <w:numFmt w:val="lowerRoman"/>
+      <w:lvlText w:val="%3."/>
+      <w:lvlJc w:val="right"/>
+      <w:pPr>
+        <w:ind w:left="2160" w:hanging="180"/>
+      </w:pPr>
+    </w:lvl>
+    <w:lvl w:ilvl="3" w:tplc="4009000F" w:tentative="1">
+      <w:start w:val="1"/>
+      <w:numFmt w:val="decimal"/>
+      <w:lvlText w:val="%4."/>
+      <w:lvlJc w:val="left"/>
+      <w:pPr>
+        <w:ind w:left="2880" w:hanging="360"/>
+      </w:pPr>
+    </w:lvl>
+    <w:lvl w:ilvl="4" w:tplc="40090019" w:tentative="1">
+      <w:start w:val="1"/>
+      <w:numFmt w:val="lowerLetter"/>
+      <w:lvlText w:val="%5."/>
+      <w:lvlJc w:val="left"/>
+      <w:pPr>
+        <w:ind w:left="3600" w:hanging="360"/>
+      </w:pPr>
+    </w:lvl>
+    <w:lvl w:ilvl="5" w:tplc="4009001B" w:tentative="1">
+      <w:start w:val="1"/>
+      <w:numFmt w:val="lowerRoman"/>
+      <w:lvlText w:val="%6."/>
+      <w:lvlJc w:val="right"/>
+      <w:pPr>
+        <w:ind w:left="4320" w:hanging="180"/>
+      </w:pPr>
+    </w:lvl>
+    <w:lvl w:ilvl="6" w:tplc="4009000F" w:tentative="1">
+      <w:start w:val="1"/>
+      <w:numFmt w:val="decimal"/>
+      <w:lvlText w:val="%7."/>
+      <w:lvlJc w:val="left"/>
+      <w:pPr>
+        <w:ind w:left="5040" w:hanging="360"/>
+      </w:pPr>
+    </w:lvl>
+    <w:lvl w:ilvl="7" w:tplc="40090019" w:tentative="1">
+      <w:start w:val="1"/>
+      <w:numFmt w:val="lowerLetter"/>
+      <w:lvlText w:val="%8."/>
+      <w:lvlJc w:val="left"/>
+      <w:pPr>
+        <w:ind w:left="5760" w:hanging="360"/>
+      </w:pPr>
+    </w:lvl>
+    <w:lvl w:ilvl="8" w:tplc="4009001B" w:tentative="1">
+      <w:start w:val="1"/>
+      <w:numFmt w:val="lowerRoman"/>
+      <w:lvlText w:val="%9."/>
+      <w:lvlJc w:val="right"/>
+      <w:pPr>
+        <w:ind w:left="6480" w:hanging="180"/>
+      </w:pPr>
+    </w:lvl>
+  </w:abstractNum>
+  <w:abstractNum w:abstractNumId="9" w15:restartNumberingAfterBreak="0">
     <w:nsid w:val="64EF69E6"/>
     <w:multiLevelType w:val="hybridMultilevel"/>
     <w:tmpl w:val="DFFC4496"/>
@@ -1927,21 +2148,27 @@
     <w:abstractNumId w:val="2"/>
   </w:num>
   <w:num w:numId="3">
-    <w:abstractNumId w:val="6"/>
+    <w:abstractNumId w:val="7"/>
   </w:num>
   <w:num w:numId="4">
     <w:abstractNumId w:val="1"/>
   </w:num>
   <w:num w:numId="5">
-    <w:abstractNumId w:val="7"/>
+    <w:abstractNumId w:val="9"/>
   </w:num>
   <w:num w:numId="6">
     <w:abstractNumId w:val="0"/>
   </w:num>
   <w:num w:numId="7">
+    <w:abstractNumId w:val="6"/>
+  </w:num>
+  <w:num w:numId="8">
     <w:abstractNumId w:val="5"/>
   </w:num>
-  <w:num w:numId="8">
+  <w:num w:numId="9">
+    <w:abstractNumId w:val="8"/>
+  </w:num>
+  <w:num w:numId="10">
     <w:abstractNumId w:val="4"/>
   </w:num>
 </w:numbering>

</xml_diff>